<commit_message>
a fost implementata crearea adresei catre SRI
</commit_message>
<xml_diff>
--- a/src/main/resources/RaportFinal2.docx
+++ b/src/main/resources/RaportFinal2.docx
@@ -1311,103 +1311,93 @@
         <w:spacing w:before="9"/>
         <w:jc w:val="center"/>
         <w:rPr>
-          <w:bCs/>
+          <w:b/>
         </w:rPr>
       </w:pPr>
       <w:r>
         <w:rPr>
-          <w:bCs/>
+          <w:b/>
         </w:rPr>
         <w:t xml:space="preserve">Cu </w:t>
       </w:r>
       <w:proofErr w:type="spellStart"/>
       <w:r>
         <w:rPr>
-          <w:bCs/>
+          <w:b/>
         </w:rPr>
         <w:t>rezultatul</w:t>
       </w:r>
       <w:proofErr w:type="spellEnd"/>
       <w:r>
         <w:rPr>
-          <w:bCs/>
-        </w:rPr>
-        <w:t xml:space="preserve"> </w:t>
-      </w:r>
-      <w:proofErr w:type="spellStart"/>
-      <w:r>
-        <w:rPr>
-          <w:bCs/>
+          <w:b/>
+        </w:rPr>
+        <w:t xml:space="preserve"> </w:t>
+      </w:r>
+      <w:proofErr w:type="spellStart"/>
+      <w:r>
+        <w:rPr>
+          <w:b/>
         </w:rPr>
         <w:t>verificărilor</w:t>
       </w:r>
       <w:proofErr w:type="spellEnd"/>
       <w:r>
         <w:rPr>
-          <w:bCs/>
-        </w:rPr>
-        <w:t xml:space="preserve"> </w:t>
-      </w:r>
-      <w:proofErr w:type="spellStart"/>
-      <w:r>
-        <w:rPr>
-          <w:bCs/>
+          <w:b/>
+        </w:rPr>
+        <w:t xml:space="preserve"> </w:t>
+      </w:r>
+      <w:proofErr w:type="spellStart"/>
+      <w:r>
+        <w:rPr>
+          <w:b/>
         </w:rPr>
         <w:t>în</w:t>
       </w:r>
       <w:proofErr w:type="spellEnd"/>
       <w:r>
         <w:rPr>
-          <w:bCs/>
-        </w:rPr>
-        <w:t xml:space="preserve"> </w:t>
-      </w:r>
-      <w:proofErr w:type="spellStart"/>
-      <w:r>
-        <w:rPr>
-          <w:bCs/>
+          <w:b/>
+        </w:rPr>
+        <w:t xml:space="preserve"> </w:t>
+      </w:r>
+      <w:proofErr w:type="spellStart"/>
+      <w:r>
+        <w:rPr>
+          <w:b/>
         </w:rPr>
         <w:t>lucrarea</w:t>
       </w:r>
       <w:proofErr w:type="spellEnd"/>
       <w:r>
         <w:rPr>
-          <w:bCs/>
+          <w:b/>
         </w:rPr>
         <w:t xml:space="preserve"> nr. </w:t>
       </w:r>
       <w:proofErr w:type="spellStart"/>
       <w:r>
         <w:rPr>
-          <w:bCs/>
+          <w:b/>
         </w:rPr>
         <w:t>numarlucrare</w:t>
       </w:r>
       <w:proofErr w:type="spellEnd"/>
       <w:r>
         <w:rPr>
-          <w:bCs/>
+          <w:b/>
         </w:rPr>
         <w:t xml:space="preserve"> din </w:t>
       </w:r>
       <w:proofErr w:type="spellStart"/>
       <w:r>
         <w:rPr>
-          <w:bCs/>
+          <w:b/>
         </w:rPr>
         <w:t>datalucrare</w:t>
       </w:r>
       <w:proofErr w:type="spellEnd"/>
-    </w:p>
-    <w:p>
-      <w:pPr>
-        <w:pStyle w:val="BodyText"/>
-        <w:spacing w:before="9"/>
-        <w:ind w:left="0"/>
-        <w:rPr>
-          <w:bCs/>
-        </w:rPr>
-      </w:pPr>
     </w:p>
     <w:p>
       <w:pPr>

</xml_diff>